<commit_message>
lazy name for commit:
</commit_message>
<xml_diff>
--- a/Database_design/Lab_Lichuha/4932_ПБД_ЛР1_БеловАИ.docx
+++ b/Database_design/Lab_Lichuha/4932_ПБД_ЛР1_БеловАИ.docx
@@ -905,7 +905,6 @@
                 <w:szCs w:val="20"/>
               </w:rPr>
             </w:pPr>
-            <w:proofErr w:type="spellStart"/>
             <w:r>
               <w:rPr>
                 <w:sz w:val="20"/>
@@ -913,7 +912,6 @@
               </w:rPr>
               <w:t>А.И.Белов</w:t>
             </w:r>
-            <w:proofErr w:type="spellEnd"/>
           </w:p>
         </w:tc>
       </w:tr>
@@ -1101,15 +1099,7 @@
         <w:ind w:left="360"/>
       </w:pPr>
       <w:r>
-        <w:t>а. номера участков владельцев с отчеством, заканчивающимся на «</w:t>
-      </w:r>
-      <w:proofErr w:type="spellStart"/>
-      <w:r>
-        <w:t>ич</w:t>
-      </w:r>
-      <w:proofErr w:type="spellEnd"/>
-      <w:r>
-        <w:t xml:space="preserve">» </w:t>
+        <w:t xml:space="preserve">а. номера участков владельцев с отчеством, заканчивающимся на «ич» </w:t>
       </w:r>
     </w:p>
     <w:p>
@@ -1149,7 +1139,18 @@
         <w:ind w:left="360"/>
       </w:pPr>
       <w:r>
-        <w:t>е. Владельцы, оплатившие все типы взносов ж. Участки, на которых нет бань, но есть туалеты</w:t>
+        <w:t xml:space="preserve">е. Владельцы, оплатившие все типы взносов </w:t>
+      </w:r>
+      <w:r>
+        <w:t>на букву «р»</w:t>
+      </w:r>
+    </w:p>
+    <w:p>
+      <w:pPr>
+        <w:ind w:left="360"/>
+      </w:pPr>
+      <w:r>
+        <w:t>ж. Участки, на которых нет бань, но есть туалеты</w:t>
       </w:r>
     </w:p>
     <w:p>
@@ -1170,7 +1171,7 @@
           <w:noProof/>
         </w:rPr>
         <w:lastRenderedPageBreak/>
-        <w:object w:dxaOrig="225" w:dyaOrig="225" w14:anchorId="10DBC1B9">
+        <w:object w:dxaOrig="1440" w:dyaOrig="1440" w14:anchorId="10DBC1B9">
           <v:shapetype id="_x0000_t75" coordsize="21600,21600" o:spt="75" o:preferrelative="t" path="m@4@5l@4@11@9@11@9@5xe" filled="f" stroked="f">
             <v:stroke joinstyle="miter"/>
             <v:formulas>
@@ -1194,7 +1195,7 @@
             <v:imagedata r:id="rId6" o:title=""/>
             <w10:wrap type="square"/>
           </v:shape>
-          <o:OLEObject Type="Embed" ProgID="Visio.Drawing.15" ShapeID="_x0000_s1028" DrawAspect="Content" ObjectID="_1693321217" r:id="rId7"/>
+          <o:OLEObject Type="Embed" ProgID="Visio.Drawing.15" ShapeID="_x0000_s1028" DrawAspect="Content" ObjectID="_1693852165" r:id="rId7"/>
         </w:object>
       </w:r>
       <w:r>
@@ -1353,14 +1354,12 @@
             <w:r>
               <w:t>ID_</w:t>
             </w:r>
-            <w:proofErr w:type="spellStart"/>
             <w:r>
               <w:rPr>
                 <w:lang w:val="en-US"/>
               </w:rPr>
               <w:t>TypeBuilding</w:t>
             </w:r>
-            <w:proofErr w:type="spellEnd"/>
           </w:p>
         </w:tc>
         <w:tc>
@@ -1368,14 +1367,12 @@
             <w:tcW w:w="810" w:type="dxa"/>
           </w:tcPr>
           <w:p>
-            <w:proofErr w:type="spellStart"/>
             <w:r>
               <w:rPr>
                 <w:lang w:val="en-US"/>
               </w:rPr>
               <w:t>TypeBuilding</w:t>
             </w:r>
-            <w:proofErr w:type="spellEnd"/>
           </w:p>
         </w:tc>
         <w:tc>
@@ -1399,14 +1396,12 @@
             <w:r>
               <w:t>[</w:t>
             </w:r>
-            <w:proofErr w:type="spellStart"/>
             <w:r>
               <w:rPr>
                 <w:lang w:val="en-US"/>
               </w:rPr>
               <w:t>TypeBuilding</w:t>
             </w:r>
-            <w:proofErr w:type="spellEnd"/>
             <w:r>
               <w:t>]</w:t>
             </w:r>
@@ -1466,14 +1461,12 @@
             <w:r>
               <w:t>[</w:t>
             </w:r>
-            <w:proofErr w:type="spellStart"/>
             <w:r>
               <w:rPr>
                 <w:lang w:val="en-US"/>
               </w:rPr>
               <w:t>TypeBuilding</w:t>
             </w:r>
-            <w:proofErr w:type="spellEnd"/>
             <w:r>
               <w:t>]</w:t>
             </w:r>
@@ -1540,14 +1533,12 @@
                 <w:lang w:val="en-US"/>
               </w:rPr>
             </w:pPr>
-            <w:proofErr w:type="spellStart"/>
             <w:r>
               <w:rPr>
                 <w:lang w:val="en-US"/>
               </w:rPr>
               <w:t>Number_Area</w:t>
             </w:r>
-            <w:proofErr w:type="spellEnd"/>
           </w:p>
         </w:tc>
         <w:tc>
@@ -1573,11 +1564,9 @@
             <w:tcW w:w="1080" w:type="dxa"/>
           </w:tcPr>
           <w:p>
-            <w:proofErr w:type="spellStart"/>
             <w:r>
               <w:t>Каскадируется</w:t>
             </w:r>
-            <w:proofErr w:type="spellEnd"/>
           </w:p>
         </w:tc>
         <w:tc>
@@ -1622,11 +1611,9 @@
             <w:tcW w:w="1260" w:type="dxa"/>
           </w:tcPr>
           <w:p>
-            <w:proofErr w:type="spellStart"/>
             <w:r>
               <w:t>Каскадируется</w:t>
             </w:r>
-            <w:proofErr w:type="spellEnd"/>
           </w:p>
         </w:tc>
         <w:tc>
@@ -1688,14 +1675,12 @@
                 <w:lang w:val="en-US"/>
               </w:rPr>
             </w:pPr>
-            <w:proofErr w:type="spellStart"/>
             <w:r>
               <w:rPr>
                 <w:lang w:val="en-US"/>
               </w:rPr>
               <w:t>Owner_Area</w:t>
             </w:r>
-            <w:proofErr w:type="spellEnd"/>
           </w:p>
         </w:tc>
         <w:tc>
@@ -1708,14 +1693,12 @@
                 <w:lang w:val="en-US"/>
               </w:rPr>
             </w:pPr>
-            <w:proofErr w:type="spellStart"/>
             <w:r>
               <w:rPr>
                 <w:lang w:val="en-US"/>
               </w:rPr>
               <w:t>Number_Area</w:t>
             </w:r>
-            <w:proofErr w:type="spellEnd"/>
           </w:p>
         </w:tc>
         <w:tc>
@@ -1800,11 +1783,9 @@
             <w:tcW w:w="1260" w:type="dxa"/>
           </w:tcPr>
           <w:p>
-            <w:proofErr w:type="spellStart"/>
             <w:r>
               <w:t>Каскадируется</w:t>
             </w:r>
-            <w:proofErr w:type="spellEnd"/>
           </w:p>
         </w:tc>
         <w:tc>
@@ -1859,15 +1840,7 @@
           </w:tcPr>
           <w:p>
             <w:r>
-              <w:t xml:space="preserve">Владелец не может существовать в </w:t>
-            </w:r>
-            <w:proofErr w:type="spellStart"/>
-            <w:r>
-              <w:t>бд</w:t>
-            </w:r>
-            <w:proofErr w:type="spellEnd"/>
-            <w:r>
-              <w:t xml:space="preserve"> без участка, номер участка может быть изменен в ходе бюрократических проволочек</w:t>
+              <w:t>Владелец не может существовать в бд без участка, номер участка может быть изменен в ходе бюрократических проволочек</w:t>
             </w:r>
           </w:p>
         </w:tc>
@@ -1883,7 +1856,6 @@
                 <w:lang w:val="en-US"/>
               </w:rPr>
             </w:pPr>
-            <w:proofErr w:type="spellStart"/>
             <w:r>
               <w:rPr>
                 <w:lang w:val="en-US"/>
@@ -1891,7 +1863,6 @@
               <w:lastRenderedPageBreak/>
               <w:t>Owner_Area</w:t>
             </w:r>
-            <w:proofErr w:type="spellEnd"/>
           </w:p>
         </w:tc>
         <w:tc>
@@ -1938,11 +1909,9 @@
             <w:tcW w:w="1080" w:type="dxa"/>
           </w:tcPr>
           <w:p>
-            <w:proofErr w:type="spellStart"/>
             <w:r>
               <w:t>Каскадируется</w:t>
             </w:r>
-            <w:proofErr w:type="spellEnd"/>
           </w:p>
         </w:tc>
         <w:tc>
@@ -2078,14 +2047,12 @@
                 <w:lang w:val="en-US"/>
               </w:rPr>
             </w:pPr>
-            <w:proofErr w:type="spellStart"/>
             <w:r>
               <w:rPr>
                 <w:lang w:val="en-US"/>
               </w:rPr>
               <w:t>Owner_Payment</w:t>
             </w:r>
-            <w:proofErr w:type="spellEnd"/>
           </w:p>
         </w:tc>
         <w:tc>
@@ -2271,14 +2238,12 @@
             <w:tcW w:w="895" w:type="dxa"/>
           </w:tcPr>
           <w:p>
-            <w:proofErr w:type="spellStart"/>
             <w:r>
               <w:rPr>
                 <w:lang w:val="en-US"/>
               </w:rPr>
               <w:t>Owner_Payment</w:t>
             </w:r>
-            <w:proofErr w:type="spellEnd"/>
           </w:p>
         </w:tc>
         <w:tc>
@@ -2458,7 +2423,6 @@
                 <w:lang w:val="en-US"/>
               </w:rPr>
             </w:pPr>
-            <w:proofErr w:type="spellStart"/>
             <w:r>
               <w:rPr>
                 <w:lang w:val="en-US"/>
@@ -2471,7 +2435,6 @@
               </w:rPr>
               <w:t>Line</w:t>
             </w:r>
-            <w:proofErr w:type="spellEnd"/>
           </w:p>
         </w:tc>
         <w:tc>
@@ -2542,12 +2505,10 @@
             <w:tcW w:w="1260" w:type="dxa"/>
           </w:tcPr>
           <w:p>
-            <w:proofErr w:type="spellStart"/>
             <w:r>
               <w:lastRenderedPageBreak/>
               <w:t>Каскадируется</w:t>
             </w:r>
-            <w:proofErr w:type="spellEnd"/>
           </w:p>
         </w:tc>
         <w:tc>
@@ -2831,6 +2792,7 @@
     <w:lsdException w:name="HTML Sample" w:semiHidden="1" w:unhideWhenUsed="1"/>
     <w:lsdException w:name="HTML Typewriter" w:semiHidden="1" w:unhideWhenUsed="1"/>
     <w:lsdException w:name="HTML Variable" w:semiHidden="1" w:unhideWhenUsed="1"/>
+    <w:lsdException w:name="Normal Table" w:semiHidden="1" w:unhideWhenUsed="1"/>
     <w:lsdException w:name="annotation subject" w:semiHidden="1" w:unhideWhenUsed="1"/>
     <w:lsdException w:name="No List" w:semiHidden="1" w:unhideWhenUsed="1"/>
     <w:lsdException w:name="Outline List 1" w:semiHidden="1" w:unhideWhenUsed="1"/>
@@ -2873,8 +2835,11 @@
     <w:lsdException w:name="Table Contemporary" w:semiHidden="1" w:unhideWhenUsed="1"/>
     <w:lsdException w:name="Table Elegant" w:semiHidden="1" w:unhideWhenUsed="1"/>
     <w:lsdException w:name="Table Professional" w:semiHidden="1" w:unhideWhenUsed="1"/>
+    <w:lsdException w:name="Table Subtle 1" w:semiHidden="1" w:unhideWhenUsed="1"/>
     <w:lsdException w:name="Table Subtle 2" w:semiHidden="1" w:unhideWhenUsed="1"/>
     <w:lsdException w:name="Table Web 1" w:semiHidden="1" w:unhideWhenUsed="1"/>
+    <w:lsdException w:name="Table Web 2" w:semiHidden="1" w:unhideWhenUsed="1"/>
+    <w:lsdException w:name="Table Web 3" w:semiHidden="1" w:unhideWhenUsed="1"/>
     <w:lsdException w:name="Balloon Text" w:semiHidden="1" w:unhideWhenUsed="1"/>
     <w:lsdException w:name="Table Grid" w:uiPriority="39"/>
     <w:lsdException w:name="Table Theme" w:semiHidden="1" w:unhideWhenUsed="1"/>

</xml_diff>